<commit_message>
Update RSRAFVP Progress Report.docx
2021.09.20 update
</commit_message>
<xml_diff>
--- a/doc/project/RSRAFVP Progress Report.docx
+++ b/doc/project/RSRAFVP Progress Report.docx
@@ -839,7 +839,11 @@
             </w:tcMar>
             <w:vAlign w:val="center"/>
           </w:tcPr>
-          <w:p/>
+          <w:p>
+            <w:r>
+              <w:t>Drafted</w:t>
+            </w:r>
+          </w:p>
         </w:tc>
       </w:tr>
       <w:tr>
@@ -1570,8 +1574,6 @@
     </w:pPr>
     <w:r>
       <w:tab/>
-    </w:r>
-    <w:r>
       <w:t>R-SRAFVP SRS</w:t>
     </w:r>
   </w:p>

</xml_diff>